<commit_message>
fixed missing parameters definitions
</commit_message>
<xml_diff>
--- a/Scenario-1/Scenario_1_issues_found.docx
+++ b/Scenario-1/Scenario_1_issues_found.docx
@@ -110,6 +110,41 @@
         </w:rPr>
         <w:t xml:space="preserve"> – fixed by removing it</w:t>
       </w:r>
+    </w:p>
+    <w:p/>
+    <w:p>
+      <w:pPr>
+        <w:pStyle w:val="ListParagraph"/>
+        <w:numPr>
+          <w:ilvl w:val="0"/>
+          <w:numId w:val="2"/>
+        </w:numPr>
+      </w:pPr>
+      <w:r>
+        <w:t>17/08/2020, 10:26:21 - Template contains errors.: Template parameters must be a map</w:t>
+      </w:r>
+    </w:p>
+    <w:p>
+      <w:pPr>
+        <w:pStyle w:val="ListParagraph"/>
+      </w:pPr>
+      <w:r>
+        <w:t>Template missing required/referenced parameter definition in parameter section – fixed by adding missing parameters</w:t>
+      </w:r>
+    </w:p>
+    <w:p>
+      <w:pPr>
+        <w:pStyle w:val="ListParagraph"/>
+      </w:pPr>
+    </w:p>
+    <w:p>
+      <w:pPr>
+        <w:pStyle w:val="ListParagraph"/>
+        <w:rPr>
+          <w:rFonts w:ascii="Times New Roman" w:eastAsia="Times New Roman" w:hAnsi="Times New Roman" w:cs="Times New Roman"/>
+          <w:lang w:eastAsia="en-GB"/>
+        </w:rPr>
+      </w:pPr>
     </w:p>
     <w:p>
       <w:pPr>

</xml_diff>

<commit_message>
fixed null output issues
</commit_message>
<xml_diff>
--- a/Scenario-1/Scenario_1_issues_found.docx
+++ b/Scenario-1/Scenario_1_issues_found.docx
@@ -131,6 +131,65 @@
       <w:r>
         <w:t>Template missing required/referenced parameter definition in parameter section – fixed by adding missing parameters</w:t>
       </w:r>
+    </w:p>
+    <w:p>
+      <w:pPr>
+        <w:pStyle w:val="ListParagraph"/>
+      </w:pPr>
+    </w:p>
+    <w:p>
+      <w:pPr>
+        <w:pStyle w:val="ListParagraph"/>
+        <w:numPr>
+          <w:ilvl w:val="0"/>
+          <w:numId w:val="2"/>
+        </w:numPr>
+      </w:pPr>
+      <w:r>
+        <w:t>17/08/2020, 10:37:37 - Template contains errors.: [/Outputs] 'null' values are not allowed in templates</w:t>
+      </w:r>
+    </w:p>
+    <w:p>
+      <w:pPr>
+        <w:pStyle w:val="ListParagraph"/>
+      </w:pPr>
+      <w:r>
+        <w:t xml:space="preserve">Fixed by outputting </w:t>
+      </w:r>
+      <w:proofErr w:type="spellStart"/>
+      <w:r>
+        <w:t>rLambdaFunction</w:t>
+      </w:r>
+      <w:proofErr w:type="spellEnd"/>
+      <w:r>
+        <w:t xml:space="preserve"> Alias and </w:t>
+      </w:r>
+      <w:proofErr w:type="spellStart"/>
+      <w:r>
+        <w:t>SSMParameter</w:t>
+      </w:r>
+      <w:proofErr w:type="spellEnd"/>
+      <w:r>
+        <w:t xml:space="preserve"> </w:t>
+      </w:r>
+      <w:proofErr w:type="spellStart"/>
+      <w:r>
+        <w:t>arn</w:t>
+      </w:r>
+      <w:proofErr w:type="spellEnd"/>
+      <w:r>
+        <w:t xml:space="preserve"> output</w:t>
+      </w:r>
+    </w:p>
+    <w:p>
+      <w:pPr>
+        <w:pStyle w:val="ListParagraph"/>
+      </w:pPr>
+    </w:p>
+    <w:p>
+      <w:pPr>
+        <w:pStyle w:val="ListParagraph"/>
+      </w:pPr>
     </w:p>
     <w:p>
       <w:pPr>

</xml_diff>

<commit_message>
Indentation Error for Alarms fixed
</commit_message>
<xml_diff>
--- a/Scenario-1/Scenario_1_issues_found.docx
+++ b/Scenario-1/Scenario_1_issues_found.docx
@@ -185,6 +185,72 @@
       <w:pPr>
         <w:pStyle w:val="ListParagraph"/>
       </w:pPr>
+    </w:p>
+    <w:p>
+      <w:pPr>
+        <w:pStyle w:val="ListParagraph"/>
+        <w:numPr>
+          <w:ilvl w:val="0"/>
+          <w:numId w:val="2"/>
+        </w:numPr>
+      </w:pPr>
+      <w:r>
+        <w:t xml:space="preserve">During stack </w:t>
+      </w:r>
+      <w:proofErr w:type="gramStart"/>
+      <w:r>
+        <w:t>creation :</w:t>
+      </w:r>
+      <w:proofErr w:type="gramEnd"/>
+      <w:r>
+        <w:t xml:space="preserve"> </w:t>
+      </w:r>
+      <w:r>
+        <w:t>Transform AWS::Serverless-2016-10-31 failed with: Invalid Serverless Application Specification document. Number of errors found: 1. Resource with id [</w:t>
+      </w:r>
+      <w:proofErr w:type="spellStart"/>
+      <w:r>
+        <w:t>rLambdaFunction</w:t>
+      </w:r>
+      <w:proofErr w:type="spellEnd"/>
+      <w:r>
+        <w:t>] is invalid. Type of property '</w:t>
+      </w:r>
+      <w:r>
+        <w:t>Alarm</w:t>
+      </w:r>
+      <w:r>
+        <w:t xml:space="preserve">s' is </w:t>
+      </w:r>
+      <w:proofErr w:type="gramStart"/>
+      <w:r>
+        <w:t>invalid..</w:t>
+      </w:r>
+      <w:proofErr w:type="gramEnd"/>
+      <w:r>
+        <w:t xml:space="preserve"> Rollback requested by user.</w:t>
+      </w:r>
+    </w:p>
+    <w:p>
+      <w:pPr>
+        <w:pStyle w:val="ListParagraph"/>
+      </w:pPr>
+      <w:proofErr w:type="gramStart"/>
+      <w:r>
+        <w:t>Fixed :</w:t>
+      </w:r>
+      <w:proofErr w:type="gramEnd"/>
+      <w:r>
+        <w:t xml:space="preserve"> Indentation error. Since Alarms is a child attribute for </w:t>
+      </w:r>
+      <w:proofErr w:type="spellStart"/>
+      <w:r>
+        <w:t>DeploymentPreference</w:t>
+      </w:r>
+      <w:proofErr w:type="spellEnd"/>
+      <w:r>
+        <w:t xml:space="preserve"> so, indent the Alarms underneath DeplymentPreference</w:t>
+      </w:r>
     </w:p>
     <w:p>
       <w:pPr>

</xml_diff>

<commit_message>
fixed missing RunTime property and added Timeout as well
</commit_message>
<xml_diff>
--- a/Scenario-1/Scenario_1_issues_found.docx
+++ b/Scenario-1/Scenario_1_issues_found.docx
@@ -249,8 +249,71 @@
       </w:r>
       <w:proofErr w:type="spellEnd"/>
       <w:r>
-        <w:t xml:space="preserve"> so, indent the Alarms underneath DeplymentPreference</w:t>
-      </w:r>
+        <w:t xml:space="preserve"> so, indent the Alarms underneath </w:t>
+      </w:r>
+      <w:proofErr w:type="spellStart"/>
+      <w:r>
+        <w:t>DeplymentPreference</w:t>
+      </w:r>
+      <w:proofErr w:type="spellEnd"/>
+    </w:p>
+    <w:p>
+      <w:pPr>
+        <w:pStyle w:val="ListParagraph"/>
+      </w:pPr>
+    </w:p>
+    <w:p>
+      <w:pPr>
+        <w:pStyle w:val="ListParagraph"/>
+        <w:numPr>
+          <w:ilvl w:val="0"/>
+          <w:numId w:val="2"/>
+        </w:numPr>
+      </w:pPr>
+      <w:r>
+        <w:t xml:space="preserve">Transform </w:t>
+      </w:r>
+      <w:proofErr w:type="gramStart"/>
+      <w:r>
+        <w:t>AWS::</w:t>
+      </w:r>
+      <w:proofErr w:type="gramEnd"/>
+      <w:r>
+        <w:t>Serverless-2016-10-31 failed with: Invalid Serverless Application Specification document. Number of errors found: 1. Resource with id [</w:t>
+      </w:r>
+      <w:proofErr w:type="spellStart"/>
+      <w:r>
+        <w:t>rLambdaFunction</w:t>
+      </w:r>
+      <w:proofErr w:type="spellEnd"/>
+      <w:r>
+        <w:t>] is invalid. Missing required property 'Runtime</w:t>
+      </w:r>
+      <w:proofErr w:type="gramStart"/>
+      <w:r>
+        <w:t>'..</w:t>
+      </w:r>
+      <w:proofErr w:type="gramEnd"/>
+      <w:r>
+        <w:t xml:space="preserve"> Rollback requested by user.</w:t>
+      </w:r>
+    </w:p>
+    <w:p>
+      <w:pPr>
+        <w:pStyle w:val="ListParagraph"/>
+      </w:pPr>
+      <w:r>
+        <w:t xml:space="preserve">Fixed by adding missing runtime property with python 3.7 </w:t>
+      </w:r>
+    </w:p>
+    <w:p>
+      <w:pPr>
+        <w:pStyle w:val="ListParagraph"/>
+        <w:numPr>
+          <w:ilvl w:val="0"/>
+          <w:numId w:val="2"/>
+        </w:numPr>
+      </w:pPr>
     </w:p>
     <w:p>
       <w:pPr>

</xml_diff>